<commit_message>
Demo code working. Write up plots and RMSE added
</commit_message>
<xml_diff>
--- a/Final Presentation Write Up.docx
+++ b/Final Presentation Write Up.docx
@@ -153,128 +153,32 @@
           <w:rFonts w:cstheme="minorHAnsi"/>
           <w:shd w:val="clear" w:color="auto" w:fill="FFFFFF"/>
         </w:rPr>
-        <w:t xml:space="preserve">Since the price for different </w:t>
-      </w:r>
-      <w:proofErr w:type="spellStart"/>
-      <w:r>
+        <w:t>Since the price for different zipcodes is to be predicted, a separate RNN was trained for each zipcode. Another possible approach is to convert the zipcodes to latitude and longitude using geopy and add lat and long as features to the model. This was not done however.</w:t>
+      </w:r>
+    </w:p>
+    <w:p>
+      <w:pPr>
+        <w:ind w:left="720"/>
         <w:rPr>
           <w:rFonts w:cstheme="minorHAnsi"/>
           <w:shd w:val="clear" w:color="auto" w:fill="FFFFFF"/>
         </w:rPr>
-        <w:t>zipcodes</w:t>
-      </w:r>
-      <w:proofErr w:type="spellEnd"/>
-      <w:r>
+      </w:pPr>
+    </w:p>
+    <w:p>
+      <w:pPr>
+        <w:ind w:left="720"/>
         <w:rPr>
           <w:rFonts w:cstheme="minorHAnsi"/>
           <w:shd w:val="clear" w:color="auto" w:fill="FFFFFF"/>
         </w:rPr>
-        <w:t xml:space="preserve"> is to be predicted, a separate RNN was trained for each </w:t>
-      </w:r>
-      <w:proofErr w:type="spellStart"/>
+      </w:pPr>
       <w:r>
         <w:rPr>
           <w:rFonts w:cstheme="minorHAnsi"/>
           <w:shd w:val="clear" w:color="auto" w:fill="FFFFFF"/>
         </w:rPr>
-        <w:t>zipcode</w:t>
-      </w:r>
-      <w:proofErr w:type="spellEnd"/>
-      <w:r>
-        <w:rPr>
-          <w:rFonts w:cstheme="minorHAnsi"/>
-          <w:shd w:val="clear" w:color="auto" w:fill="FFFFFF"/>
-        </w:rPr>
-        <w:t xml:space="preserve">. Another possible approach is to convert the </w:t>
-      </w:r>
-      <w:proofErr w:type="spellStart"/>
-      <w:r>
-        <w:rPr>
-          <w:rFonts w:cstheme="minorHAnsi"/>
-          <w:shd w:val="clear" w:color="auto" w:fill="FFFFFF"/>
-        </w:rPr>
-        <w:t>zipcodes</w:t>
-      </w:r>
-      <w:proofErr w:type="spellEnd"/>
-      <w:r>
-        <w:rPr>
-          <w:rFonts w:cstheme="minorHAnsi"/>
-          <w:shd w:val="clear" w:color="auto" w:fill="FFFFFF"/>
-        </w:rPr>
-        <w:t xml:space="preserve"> to latitude and longitude using </w:t>
-      </w:r>
-      <w:proofErr w:type="spellStart"/>
-      <w:r>
-        <w:rPr>
-          <w:rFonts w:cstheme="minorHAnsi"/>
-          <w:shd w:val="clear" w:color="auto" w:fill="FFFFFF"/>
-        </w:rPr>
-        <w:t>geopy</w:t>
-      </w:r>
-      <w:proofErr w:type="spellEnd"/>
-      <w:r>
-        <w:rPr>
-          <w:rFonts w:cstheme="minorHAnsi"/>
-          <w:shd w:val="clear" w:color="auto" w:fill="FFFFFF"/>
-        </w:rPr>
-        <w:t xml:space="preserve"> and add </w:t>
-      </w:r>
-      <w:proofErr w:type="spellStart"/>
-      <w:r>
-        <w:rPr>
-          <w:rFonts w:cstheme="minorHAnsi"/>
-          <w:shd w:val="clear" w:color="auto" w:fill="FFFFFF"/>
-        </w:rPr>
-        <w:t>lat</w:t>
-      </w:r>
-      <w:proofErr w:type="spellEnd"/>
-      <w:r>
-        <w:rPr>
-          <w:rFonts w:cstheme="minorHAnsi"/>
-          <w:shd w:val="clear" w:color="auto" w:fill="FFFFFF"/>
-        </w:rPr>
-        <w:t xml:space="preserve"> and long as features to the model. This was not done however.</w:t>
-      </w:r>
-    </w:p>
-    <w:p>
-      <w:pPr>
-        <w:ind w:left="720"/>
-        <w:rPr>
-          <w:rFonts w:cstheme="minorHAnsi"/>
-          <w:shd w:val="clear" w:color="auto" w:fill="FFFFFF"/>
-        </w:rPr>
-      </w:pPr>
-    </w:p>
-    <w:p>
-      <w:pPr>
-        <w:ind w:left="720"/>
-        <w:rPr>
-          <w:rFonts w:cstheme="minorHAnsi"/>
-          <w:shd w:val="clear" w:color="auto" w:fill="FFFFFF"/>
-        </w:rPr>
-      </w:pPr>
-      <w:r>
-        <w:rPr>
-          <w:rFonts w:cstheme="minorHAnsi"/>
-          <w:shd w:val="clear" w:color="auto" w:fill="FFFFFF"/>
-        </w:rPr>
-        <w:t xml:space="preserve">The RNN consists of an input layer, which takes in a batch of inputs in the form of a time window. The window size is a </w:t>
-      </w:r>
-      <w:proofErr w:type="spellStart"/>
-      <w:r>
-        <w:rPr>
-          <w:rFonts w:cstheme="minorHAnsi"/>
-          <w:shd w:val="clear" w:color="auto" w:fill="FFFFFF"/>
-        </w:rPr>
-        <w:t>tunable</w:t>
-      </w:r>
-      <w:proofErr w:type="spellEnd"/>
-      <w:r>
-        <w:rPr>
-          <w:rFonts w:cstheme="minorHAnsi"/>
-          <w:shd w:val="clear" w:color="auto" w:fill="FFFFFF"/>
-        </w:rPr>
-        <w:t xml:space="preserve"> hyperparameter and is chosen through hyperparameter tuning as explained later. The RNN additionally stores a hidden state in the form of an LSTM Cell. The hidden state is initialised to zero and then changes during training; its purpose is to provide the network with a form of memory. The size of the hidden state is another hyperparameter that must be tuned for the case. The network outputs 1 prediction in its forward path each time a prediction is requested and the prediction is added to the price history to make future predictions based off this prediction.</w:t>
+        <w:t>The RNN consists of an input layer, which takes in a batch of inputs in the form of a time window. The window size is a tunable hyperparameter and is chosen through hyperparameter tuning as explained later. The RNN additionally stores a hidden state in the form of an LSTM Cell. The hidden state is initialised to zero and then changes during training; its purpose is to provide the network with a form of memory. The size of the hidden state is another hyperparameter that must be tuned for the case. The network outputs 1 prediction in its forward path each time a prediction is requested and the prediction is added to the price history to make future predictions based off this prediction.</w:t>
       </w:r>
     </w:p>
     <w:p>
@@ -306,7 +210,6 @@
         </w:rPr>
         <w:t xml:space="preserve"> and </w:t>
       </w:r>
-      <w:proofErr w:type="spellStart"/>
       <w:r>
         <w:rPr>
           <w:shd w:val="clear" w:color="auto" w:fill="FFFFFF"/>
@@ -319,7 +222,6 @@
         </w:rPr>
         <w:t>processing</w:t>
       </w:r>
-      <w:proofErr w:type="spellEnd"/>
     </w:p>
     <w:p>
       <w:pPr>
@@ -354,9 +256,8 @@
           <w:color w:val="2A2A33"/>
           <w:shd w:val="clear" w:color="auto" w:fill="F9F9FB"/>
         </w:rPr>
-        <w:t xml:space="preserve">. It consists of </w:t>
-      </w:r>
-      <w:proofErr w:type="spellStart"/>
+        <w:t xml:space="preserve">. It consists of RegionID, SIzeRank, </w:t>
+      </w:r>
       <w:r>
         <w:rPr>
           <w:rStyle w:val="Strong"/>
@@ -366,9 +267,8 @@
           <w:color w:val="2A2A33"/>
           <w:shd w:val="clear" w:color="auto" w:fill="F9F9FB"/>
         </w:rPr>
-        <w:t>RegionID</w:t>
-      </w:r>
-      <w:proofErr w:type="spellEnd"/>
+        <w:t>ZipCode</w:t>
+      </w:r>
       <w:r>
         <w:rPr>
           <w:rStyle w:val="Strong"/>
@@ -378,117 +278,8 @@
           <w:color w:val="2A2A33"/>
           <w:shd w:val="clear" w:color="auto" w:fill="F9F9FB"/>
         </w:rPr>
-        <w:t xml:space="preserve">, </w:t>
-      </w:r>
-      <w:proofErr w:type="spellStart"/>
-      <w:r>
-        <w:rPr>
-          <w:rStyle w:val="Strong"/>
-          <w:rFonts w:cstheme="minorHAnsi"/>
-          <w:b w:val="0"/>
-          <w:bCs w:val="0"/>
-          <w:color w:val="2A2A33"/>
-          <w:shd w:val="clear" w:color="auto" w:fill="F9F9FB"/>
-        </w:rPr>
-        <w:t>SIzeRank</w:t>
-      </w:r>
-      <w:proofErr w:type="spellEnd"/>
-      <w:r>
-        <w:rPr>
-          <w:rStyle w:val="Strong"/>
-          <w:rFonts w:cstheme="minorHAnsi"/>
-          <w:b w:val="0"/>
-          <w:bCs w:val="0"/>
-          <w:color w:val="2A2A33"/>
-          <w:shd w:val="clear" w:color="auto" w:fill="F9F9FB"/>
-        </w:rPr>
-        <w:t xml:space="preserve">, </w:t>
-      </w:r>
-      <w:proofErr w:type="spellStart"/>
-      <w:r>
-        <w:rPr>
-          <w:rStyle w:val="Strong"/>
-          <w:rFonts w:cstheme="minorHAnsi"/>
-          <w:b w:val="0"/>
-          <w:bCs w:val="0"/>
-          <w:color w:val="2A2A33"/>
-          <w:shd w:val="clear" w:color="auto" w:fill="F9F9FB"/>
-        </w:rPr>
-        <w:t>ZipCode</w:t>
-      </w:r>
-      <w:proofErr w:type="spellEnd"/>
-      <w:r>
-        <w:rPr>
-          <w:rStyle w:val="Strong"/>
-          <w:rFonts w:cstheme="minorHAnsi"/>
-          <w:b w:val="0"/>
-          <w:bCs w:val="0"/>
-          <w:color w:val="2A2A33"/>
-          <w:shd w:val="clear" w:color="auto" w:fill="F9F9FB"/>
-        </w:rPr>
-        <w:t xml:space="preserve">, </w:t>
-      </w:r>
-      <w:proofErr w:type="spellStart"/>
-      <w:r>
-        <w:rPr>
-          <w:rStyle w:val="Strong"/>
-          <w:rFonts w:cstheme="minorHAnsi"/>
-          <w:b w:val="0"/>
-          <w:bCs w:val="0"/>
-          <w:color w:val="2A2A33"/>
-          <w:shd w:val="clear" w:color="auto" w:fill="F9F9FB"/>
-        </w:rPr>
-        <w:t>RegionType</w:t>
-      </w:r>
-      <w:proofErr w:type="spellEnd"/>
-      <w:r>
-        <w:rPr>
-          <w:rStyle w:val="Strong"/>
-          <w:rFonts w:cstheme="minorHAnsi"/>
-          <w:b w:val="0"/>
-          <w:bCs w:val="0"/>
-          <w:color w:val="2A2A33"/>
-          <w:shd w:val="clear" w:color="auto" w:fill="F9F9FB"/>
-        </w:rPr>
-        <w:t xml:space="preserve">, </w:t>
-      </w:r>
-      <w:proofErr w:type="spellStart"/>
-      <w:r>
-        <w:rPr>
-          <w:rStyle w:val="Strong"/>
-          <w:rFonts w:cstheme="minorHAnsi"/>
-          <w:b w:val="0"/>
-          <w:bCs w:val="0"/>
-          <w:color w:val="2A2A33"/>
-          <w:shd w:val="clear" w:color="auto" w:fill="F9F9FB"/>
-        </w:rPr>
-        <w:t>StateName</w:t>
-      </w:r>
-      <w:proofErr w:type="spellEnd"/>
-      <w:r>
-        <w:rPr>
-          <w:rStyle w:val="Strong"/>
-          <w:rFonts w:cstheme="minorHAnsi"/>
-          <w:b w:val="0"/>
-          <w:bCs w:val="0"/>
-          <w:color w:val="2A2A33"/>
-          <w:shd w:val="clear" w:color="auto" w:fill="F9F9FB"/>
-        </w:rPr>
-        <w:t xml:space="preserve">, State, City, Metro, </w:t>
-      </w:r>
-      <w:proofErr w:type="spellStart"/>
-      <w:r>
-        <w:rPr>
-          <w:rStyle w:val="Strong"/>
-          <w:rFonts w:cstheme="minorHAnsi"/>
-          <w:b w:val="0"/>
-          <w:bCs w:val="0"/>
-          <w:color w:val="2A2A33"/>
-          <w:shd w:val="clear" w:color="auto" w:fill="F9F9FB"/>
-        </w:rPr>
-        <w:t>CountyName</w:t>
-      </w:r>
-      <w:proofErr w:type="spellEnd"/>
+        <w:t>, RegionType, StateName, State, City, Metro, CountyName</w:t>
+      </w:r>
     </w:p>
     <w:p>
       <w:pPr>
@@ -534,15 +325,7 @@
         </w:numPr>
       </w:pPr>
       <w:r>
-        <w:t xml:space="preserve">All rows with missing values were dropped. Another possibility was interpolation, but since this is a prototype to demonstrate future potential, the easier approach was taken and we restricted the dataset to </w:t>
-      </w:r>
-      <w:proofErr w:type="spellStart"/>
-      <w:r>
-        <w:t>zipcodes</w:t>
-      </w:r>
-      <w:proofErr w:type="spellEnd"/>
-      <w:r>
-        <w:t xml:space="preserve"> with all values present.</w:t>
+        <w:t>All rows with missing values were dropped. Another possibility was interpolation, but since this is a prototype to demonstrate future potential, the easier approach was taken and we restricted the dataset to zipcodes with all values present.</w:t>
       </w:r>
     </w:p>
     <w:p>
@@ -553,13 +336,8 @@
           <w:numId w:val="3"/>
         </w:numPr>
       </w:pPr>
-      <w:proofErr w:type="spellStart"/>
-      <w:r>
-        <w:t>Zipcodes</w:t>
-      </w:r>
-      <w:proofErr w:type="spellEnd"/>
-      <w:r>
-        <w:t xml:space="preserve"> were made the addressing index for convenience</w:t>
+      <w:r>
+        <w:t>Zipcodes were made the addressing index for convenience</w:t>
       </w:r>
     </w:p>
     <w:p/>
@@ -568,23 +346,7 @@
         <w:ind w:left="720"/>
       </w:pPr>
       <w:r>
-        <w:t xml:space="preserve">To </w:t>
-      </w:r>
-      <w:proofErr w:type="spellStart"/>
-      <w:r>
-        <w:t>preprocess</w:t>
-      </w:r>
-      <w:proofErr w:type="spellEnd"/>
-      <w:r>
-        <w:t xml:space="preserve"> the data for training, the price history was broken into windows and </w:t>
-      </w:r>
-      <w:proofErr w:type="spellStart"/>
-      <w:r>
-        <w:t>MinMaxScaling</w:t>
-      </w:r>
-      <w:proofErr w:type="spellEnd"/>
-      <w:r>
-        <w:t xml:space="preserve"> was done within each window to normalise values between 0 and 1.</w:t>
+        <w:t>To preprocess the data for training, the price history was broken into windows and MinMaxScaling was done within each window to normalise values between 0 and 1.</w:t>
       </w:r>
     </w:p>
     <w:p/>
@@ -648,21 +410,7 @@
         <w:t xml:space="preserve"> in the training set. </w:t>
       </w:r>
       <w:r>
-        <w:t>MSE was used as the Loss function as it is a regression task</w:t>
-      </w:r>
-      <w:r>
-        <w:t xml:space="preserve">. </w:t>
-      </w:r>
-      <w:r>
-        <w:t xml:space="preserve">An adaptive learning rate was used through </w:t>
-      </w:r>
-      <w:proofErr w:type="spellStart"/>
-      <w:r>
-        <w:t>PyTorch’s</w:t>
-      </w:r>
-      <w:proofErr w:type="spellEnd"/>
-      <w:r>
-        <w:t xml:space="preserve"> Adam optimiser.</w:t>
+        <w:t>MSE was used as the Loss function as it is a regression task. An adaptive learning rate was used through PyTorch’s Adam optimiser.</w:t>
       </w:r>
     </w:p>
     <w:p>
@@ -713,28 +461,295 @@
     <w:p>
       <w:pPr>
         <w:pStyle w:val="ListParagraph"/>
+      </w:pPr>
+      <w:r>
+        <w:t>The test set was used to evaluate a final score using RMSE. For the zipcodes, the average RMSE</w:t>
+      </w:r>
+      <w:r>
+        <w:t xml:space="preserve"> on the test set</w:t>
+      </w:r>
+      <w:r>
+        <w:t xml:space="preserve"> was </w:t>
+      </w:r>
+      <w:r>
+        <w:t>66309.8146</w:t>
+      </w:r>
+      <w:r>
+        <w:t>. For each individual zipcode, it was about 10-15% of the true price</w:t>
+      </w:r>
+      <w:r>
+        <w:t>.</w:t>
+      </w:r>
+    </w:p>
+    <w:p>
+      <w:pPr>
+        <w:pStyle w:val="ListParagraph"/>
+      </w:pPr>
+    </w:p>
+    <w:p>
+      <w:pPr>
+        <w:pStyle w:val="ListParagraph"/>
         <w:rPr>
           <w:b/>
           <w:bCs/>
         </w:rPr>
       </w:pPr>
       <w:r>
-        <w:t xml:space="preserve">The test set was used to evaluate a final score using RMSE. For the </w:t>
-      </w:r>
-      <w:proofErr w:type="spellStart"/>
-      <w:r>
-        <w:t>zipcodes</w:t>
-      </w:r>
-      <w:proofErr w:type="spellEnd"/>
-      <w:r>
-        <w:t xml:space="preserve">, the average RMSE was </w:t>
-      </w:r>
-      <w:r>
         <w:rPr>
           <w:b/>
           <w:bCs/>
         </w:rPr>
-        <w:t>**INSERT VALUE HERE (KRISH)**.</w:t>
+        <w:t>ML Models Plots:</w:t>
+      </w:r>
+    </w:p>
+    <w:p>
+      <w:pPr>
+        <w:pStyle w:val="ListParagraph"/>
+        <w:rPr>
+          <w:b/>
+          <w:bCs/>
+        </w:rPr>
+      </w:pPr>
+      <w:r>
+        <w:rPr>
+          <w:b/>
+          <w:bCs/>
+          <w:noProof/>
+        </w:rPr>
+        <w:lastRenderedPageBreak/>
+        <w:drawing>
+          <wp:inline distT="0" distB="0" distL="0" distR="0" wp14:anchorId="01FE4251" wp14:editId="2896BA91">
+            <wp:extent cx="2562641" cy="1441450"/>
+            <wp:effectExtent l="0" t="0" r="0" b="0"/>
+            <wp:docPr id="1" name="Picture 1"/>
+            <wp:cNvGraphicFramePr>
+              <a:graphicFrameLocks xmlns:a="http://schemas.openxmlformats.org/drawingml/2006/main" noChangeAspect="1"/>
+            </wp:cNvGraphicFramePr>
+            <a:graphic xmlns:a="http://schemas.openxmlformats.org/drawingml/2006/main">
+              <a:graphicData uri="http://schemas.openxmlformats.org/drawingml/2006/picture">
+                <pic:pic xmlns:pic="http://schemas.openxmlformats.org/drawingml/2006/picture">
+                  <pic:nvPicPr>
+                    <pic:cNvPr id="1" name="Picture 1"/>
+                    <pic:cNvPicPr/>
+                  </pic:nvPicPr>
+                  <pic:blipFill>
+                    <a:blip r:embed="rId6" cstate="print">
+                      <a:extLst>
+                        <a:ext uri="{28A0092B-C50C-407E-A947-70E740481C1C}">
+                          <a14:useLocalDpi xmlns:a14="http://schemas.microsoft.com/office/drawing/2010/main" val="0"/>
+                        </a:ext>
+                      </a:extLst>
+                    </a:blip>
+                    <a:stretch>
+                      <a:fillRect/>
+                    </a:stretch>
+                  </pic:blipFill>
+                  <pic:spPr>
+                    <a:xfrm>
+                      <a:off x="0" y="0"/>
+                      <a:ext cx="2585445" cy="1454277"/>
+                    </a:xfrm>
+                    <a:prstGeom prst="rect">
+                      <a:avLst/>
+                    </a:prstGeom>
+                  </pic:spPr>
+                </pic:pic>
+              </a:graphicData>
+            </a:graphic>
+          </wp:inline>
+        </w:drawing>
+      </w:r>
+      <w:r>
+        <w:rPr>
+          <w:b/>
+          <w:bCs/>
+          <w:noProof/>
+        </w:rPr>
+        <w:drawing>
+          <wp:inline distT="0" distB="0" distL="0" distR="0" wp14:anchorId="3820CB7A" wp14:editId="7FDF8E42">
+            <wp:extent cx="2165350" cy="1217979"/>
+            <wp:effectExtent l="0" t="0" r="0" b="0"/>
+            <wp:docPr id="2" name="Picture 2"/>
+            <wp:cNvGraphicFramePr>
+              <a:graphicFrameLocks xmlns:a="http://schemas.openxmlformats.org/drawingml/2006/main" noChangeAspect="1"/>
+            </wp:cNvGraphicFramePr>
+            <a:graphic xmlns:a="http://schemas.openxmlformats.org/drawingml/2006/main">
+              <a:graphicData uri="http://schemas.openxmlformats.org/drawingml/2006/picture">
+                <pic:pic xmlns:pic="http://schemas.openxmlformats.org/drawingml/2006/picture">
+                  <pic:nvPicPr>
+                    <pic:cNvPr id="2" name="Picture 2"/>
+                    <pic:cNvPicPr/>
+                  </pic:nvPicPr>
+                  <pic:blipFill>
+                    <a:blip r:embed="rId7" cstate="print">
+                      <a:extLst>
+                        <a:ext uri="{28A0092B-C50C-407E-A947-70E740481C1C}">
+                          <a14:useLocalDpi xmlns:a14="http://schemas.microsoft.com/office/drawing/2010/main" val="0"/>
+                        </a:ext>
+                      </a:extLst>
+                    </a:blip>
+                    <a:stretch>
+                      <a:fillRect/>
+                    </a:stretch>
+                  </pic:blipFill>
+                  <pic:spPr>
+                    <a:xfrm>
+                      <a:off x="0" y="0"/>
+                      <a:ext cx="2182350" cy="1227541"/>
+                    </a:xfrm>
+                    <a:prstGeom prst="rect">
+                      <a:avLst/>
+                    </a:prstGeom>
+                  </pic:spPr>
+                </pic:pic>
+              </a:graphicData>
+            </a:graphic>
+          </wp:inline>
+        </w:drawing>
+      </w:r>
+      <w:r>
+        <w:rPr>
+          <w:b/>
+          <w:bCs/>
+          <w:noProof/>
+        </w:rPr>
+        <w:drawing>
+          <wp:inline distT="0" distB="0" distL="0" distR="0" wp14:anchorId="2B0CD556" wp14:editId="0F2FC2C4">
+            <wp:extent cx="2632710" cy="1480863"/>
+            <wp:effectExtent l="0" t="0" r="0" b="0"/>
+            <wp:docPr id="3" name="Picture 3"/>
+            <wp:cNvGraphicFramePr>
+              <a:graphicFrameLocks xmlns:a="http://schemas.openxmlformats.org/drawingml/2006/main" noChangeAspect="1"/>
+            </wp:cNvGraphicFramePr>
+            <a:graphic xmlns:a="http://schemas.openxmlformats.org/drawingml/2006/main">
+              <a:graphicData uri="http://schemas.openxmlformats.org/drawingml/2006/picture">
+                <pic:pic xmlns:pic="http://schemas.openxmlformats.org/drawingml/2006/picture">
+                  <pic:nvPicPr>
+                    <pic:cNvPr id="3" name="Picture 3"/>
+                    <pic:cNvPicPr/>
+                  </pic:nvPicPr>
+                  <pic:blipFill>
+                    <a:blip r:embed="rId8" cstate="print">
+                      <a:extLst>
+                        <a:ext uri="{28A0092B-C50C-407E-A947-70E740481C1C}">
+                          <a14:useLocalDpi xmlns:a14="http://schemas.microsoft.com/office/drawing/2010/main" val="0"/>
+                        </a:ext>
+                      </a:extLst>
+                    </a:blip>
+                    <a:stretch>
+                      <a:fillRect/>
+                    </a:stretch>
+                  </pic:blipFill>
+                  <pic:spPr>
+                    <a:xfrm>
+                      <a:off x="0" y="0"/>
+                      <a:ext cx="2638664" cy="1484212"/>
+                    </a:xfrm>
+                    <a:prstGeom prst="rect">
+                      <a:avLst/>
+                    </a:prstGeom>
+                  </pic:spPr>
+                </pic:pic>
+              </a:graphicData>
+            </a:graphic>
+          </wp:inline>
+        </w:drawing>
+      </w:r>
+      <w:r>
+        <w:rPr>
+          <w:b/>
+          <w:bCs/>
+          <w:noProof/>
+        </w:rPr>
+        <w:drawing>
+          <wp:inline distT="0" distB="0" distL="0" distR="0" wp14:anchorId="12770AB6" wp14:editId="017BDAE8">
+            <wp:extent cx="2285577" cy="1285605"/>
+            <wp:effectExtent l="0" t="0" r="0" b="0"/>
+            <wp:docPr id="4" name="Picture 4"/>
+            <wp:cNvGraphicFramePr>
+              <a:graphicFrameLocks xmlns:a="http://schemas.openxmlformats.org/drawingml/2006/main" noChangeAspect="1"/>
+            </wp:cNvGraphicFramePr>
+            <a:graphic xmlns:a="http://schemas.openxmlformats.org/drawingml/2006/main">
+              <a:graphicData uri="http://schemas.openxmlformats.org/drawingml/2006/picture">
+                <pic:pic xmlns:pic="http://schemas.openxmlformats.org/drawingml/2006/picture">
+                  <pic:nvPicPr>
+                    <pic:cNvPr id="4" name="Picture 4"/>
+                    <pic:cNvPicPr/>
+                  </pic:nvPicPr>
+                  <pic:blipFill>
+                    <a:blip r:embed="rId9" cstate="print">
+                      <a:extLst>
+                        <a:ext uri="{28A0092B-C50C-407E-A947-70E740481C1C}">
+                          <a14:useLocalDpi xmlns:a14="http://schemas.microsoft.com/office/drawing/2010/main" val="0"/>
+                        </a:ext>
+                      </a:extLst>
+                    </a:blip>
+                    <a:stretch>
+                      <a:fillRect/>
+                    </a:stretch>
+                  </pic:blipFill>
+                  <pic:spPr>
+                    <a:xfrm>
+                      <a:off x="0" y="0"/>
+                      <a:ext cx="2301077" cy="1294323"/>
+                    </a:xfrm>
+                    <a:prstGeom prst="rect">
+                      <a:avLst/>
+                    </a:prstGeom>
+                  </pic:spPr>
+                </pic:pic>
+              </a:graphicData>
+            </a:graphic>
+          </wp:inline>
+        </w:drawing>
+      </w:r>
+      <w:r>
+        <w:rPr>
+          <w:b/>
+          <w:bCs/>
+          <w:noProof/>
+        </w:rPr>
+        <w:drawing>
+          <wp:inline distT="0" distB="0" distL="0" distR="0" wp14:anchorId="233BCA1F" wp14:editId="596EA45E">
+            <wp:extent cx="2332143" cy="1311798"/>
+            <wp:effectExtent l="0" t="0" r="0" b="0"/>
+            <wp:docPr id="5" name="Picture 5"/>
+            <wp:cNvGraphicFramePr>
+              <a:graphicFrameLocks xmlns:a="http://schemas.openxmlformats.org/drawingml/2006/main" noChangeAspect="1"/>
+            </wp:cNvGraphicFramePr>
+            <a:graphic xmlns:a="http://schemas.openxmlformats.org/drawingml/2006/main">
+              <a:graphicData uri="http://schemas.openxmlformats.org/drawingml/2006/picture">
+                <pic:pic xmlns:pic="http://schemas.openxmlformats.org/drawingml/2006/picture">
+                  <pic:nvPicPr>
+                    <pic:cNvPr id="5" name="Picture 5"/>
+                    <pic:cNvPicPr/>
+                  </pic:nvPicPr>
+                  <pic:blipFill>
+                    <a:blip r:embed="rId10" cstate="print">
+                      <a:extLst>
+                        <a:ext uri="{28A0092B-C50C-407E-A947-70E740481C1C}">
+                          <a14:useLocalDpi xmlns:a14="http://schemas.microsoft.com/office/drawing/2010/main" val="0"/>
+                        </a:ext>
+                      </a:extLst>
+                    </a:blip>
+                    <a:stretch>
+                      <a:fillRect/>
+                    </a:stretch>
+                  </pic:blipFill>
+                  <pic:spPr>
+                    <a:xfrm>
+                      <a:off x="0" y="0"/>
+                      <a:ext cx="2340947" cy="1316750"/>
+                    </a:xfrm>
+                    <a:prstGeom prst="rect">
+                      <a:avLst/>
+                    </a:prstGeom>
+                  </pic:spPr>
+                </pic:pic>
+              </a:graphicData>
+            </a:graphic>
+          </wp:inline>
+        </w:drawing>
       </w:r>
     </w:p>
     <w:p>
@@ -776,7 +791,7 @@
     </w:p>
     <w:p>
       <w:pPr>
-        <w:ind w:firstLine="720"/>
+        <w:pStyle w:val="ListParagraph"/>
         <w:rPr>
           <w:b/>
           <w:bCs/>
@@ -787,37 +802,7 @@
           <w:b/>
           <w:bCs/>
         </w:rPr>
-        <w:t xml:space="preserve">**INSERT </w:t>
-      </w:r>
-      <w:r>
-        <w:rPr>
-          <w:b/>
-          <w:bCs/>
-        </w:rPr>
-        <w:t>GRAPHS</w:t>
-      </w:r>
-      <w:r>
-        <w:rPr>
-          <w:b/>
-          <w:bCs/>
-        </w:rPr>
-        <w:t xml:space="preserve"> HERE (KRISH)**.</w:t>
-      </w:r>
-    </w:p>
-    <w:p>
-      <w:pPr>
-        <w:pStyle w:val="ListParagraph"/>
-        <w:rPr>
-          <w:b/>
-          <w:bCs/>
-        </w:rPr>
-      </w:pPr>
-      <w:r>
-        <w:rPr>
-          <w:b/>
-          <w:bCs/>
-        </w:rPr>
-        <w:t>****STATISTICAL MODEL HERE (ARTEM AND PANOS) **</w:t>
+        <w:t>Demo code ready</w:t>
       </w:r>
     </w:p>
     <w:p>

</xml_diff>